<commit_message>
Updated problems to fix
</commit_message>
<xml_diff>
--- a/Problems to fix.docx
+++ b/Problems to fix.docx
@@ -1,6 +1,6 @@
 
 <file path=word/document.xml><?xml version="1.0" encoding="utf-8"?>
-<w:document xmlns:ve="http://schemas.openxmlformats.org/markup-compatibility/2006" xmlns:o="urn:schemas-microsoft-com:office:office" xmlns:r="http://schemas.openxmlformats.org/officeDocument/2006/relationships" xmlns:m="http://schemas.openxmlformats.org/officeDocument/2006/math" xmlns:v="urn:schemas-microsoft-com:vml" xmlns:wp="http://schemas.openxmlformats.org/drawingml/2006/wordprocessingDrawing" xmlns:w10="urn:schemas-microsoft-com:office:word" xmlns:w="http://schemas.openxmlformats.org/wordprocessingml/2006/main" xmlns:wne="http://schemas.microsoft.com/office/word/2006/wordml">
+<w:document xmlns:wpc="http://schemas.microsoft.com/office/word/2010/wordprocessingCanvas" xmlns:mc="http://schemas.openxmlformats.org/markup-compatibility/2006" xmlns:o="urn:schemas-microsoft-com:office:office" xmlns:r="http://schemas.openxmlformats.org/officeDocument/2006/relationships" xmlns:m="http://schemas.openxmlformats.org/officeDocument/2006/math" xmlns:v="urn:schemas-microsoft-com:vml" xmlns:wp14="http://schemas.microsoft.com/office/word/2010/wordprocessingDrawing" xmlns:wp="http://schemas.openxmlformats.org/drawingml/2006/wordprocessingDrawing" xmlns:w10="urn:schemas-microsoft-com:office:word" xmlns:w="http://schemas.openxmlformats.org/wordprocessingml/2006/main" xmlns:w14="http://schemas.microsoft.com/office/word/2010/wordml" xmlns:wpg="http://schemas.microsoft.com/office/word/2010/wordprocessingGroup" xmlns:wpi="http://schemas.microsoft.com/office/word/2010/wordprocessingInk" xmlns:wne="http://schemas.microsoft.com/office/word/2006/wordml" xmlns:wps="http://schemas.microsoft.com/office/word/2010/wordprocessingShape" mc:Ignorable="w14 wp14">
   <w:body>
     <w:p>
       <w:pPr>
@@ -40,6 +40,27 @@
     <w:p>
       <w:pPr>
         <w:rPr>
+          <w:bCs/>
+          <w:sz w:val="28"/>
+          <w:szCs w:val="28"/>
+          <w:lang w:val="en-US"/>
+        </w:rPr>
+      </w:pPr>
+      <w:r>
+        <w:rPr>
+          <w:bCs/>
+          <w:sz w:val="28"/>
+          <w:szCs w:val="28"/>
+          <w:lang w:val="en-US"/>
+        </w:rPr>
+        <w:t>Fixed problems are highlighted</w:t>
+      </w:r>
+      <w:bookmarkStart w:id="0" w:name="_GoBack"/>
+      <w:bookmarkEnd w:id="0"/>
+    </w:p>
+    <w:p>
+      <w:pPr>
+        <w:rPr>
           <w:b/>
           <w:bCs/>
           <w:sz w:val="28"/>
@@ -274,13 +295,15 @@
         <w:rPr>
           <w:sz w:val="24"/>
           <w:szCs w:val="24"/>
-          <w:lang w:val="en-US"/>
-        </w:rPr>
-      </w:pPr>
-      <w:r>
-        <w:rPr>
-          <w:sz w:val="24"/>
-          <w:szCs w:val="24"/>
+          <w:highlight w:val="yellow"/>
+          <w:lang w:val="en-US"/>
+        </w:rPr>
+      </w:pPr>
+      <w:r>
+        <w:rPr>
+          <w:sz w:val="24"/>
+          <w:szCs w:val="24"/>
+          <w:highlight w:val="yellow"/>
           <w:lang w:val="en-US"/>
         </w:rPr>
         <w:t>SPACE 25: need to implement the trap</w:t>
@@ -292,13 +315,15 @@
         <w:rPr>
           <w:sz w:val="24"/>
           <w:szCs w:val="24"/>
-          <w:lang w:val="en-US"/>
-        </w:rPr>
-      </w:pPr>
-      <w:r>
-        <w:rPr>
-          <w:sz w:val="24"/>
-          <w:szCs w:val="24"/>
+          <w:highlight w:val="yellow"/>
+          <w:lang w:val="en-US"/>
+        </w:rPr>
+      </w:pPr>
+      <w:r>
+        <w:rPr>
+          <w:sz w:val="24"/>
+          <w:szCs w:val="24"/>
+          <w:highlight w:val="yellow"/>
           <w:lang w:val="en-US"/>
         </w:rPr>
         <w:t>SPACE 31: need to implement instagib trap</w:t>
@@ -310,13 +335,15 @@
         <w:rPr>
           <w:sz w:val="24"/>
           <w:szCs w:val="24"/>
-          <w:lang w:val="en-US"/>
-        </w:rPr>
-      </w:pPr>
-      <w:r>
-        <w:rPr>
-          <w:sz w:val="24"/>
-          <w:szCs w:val="24"/>
+          <w:highlight w:val="yellow"/>
+          <w:lang w:val="en-US"/>
+        </w:rPr>
+      </w:pPr>
+      <w:r>
+        <w:rPr>
+          <w:sz w:val="24"/>
+          <w:szCs w:val="24"/>
+          <w:highlight w:val="yellow"/>
           <w:lang w:val="en-US"/>
         </w:rPr>
         <w:t>SPACE 43: need to either implement death by butcher as being off the trail for too long or implement something else in its stead</w:t>
@@ -328,13 +355,15 @@
         <w:rPr>
           <w:sz w:val="24"/>
           <w:szCs w:val="24"/>
-          <w:lang w:val="en-US"/>
-        </w:rPr>
-      </w:pPr>
-      <w:r>
-        <w:rPr>
-          <w:sz w:val="24"/>
-          <w:szCs w:val="24"/>
+          <w:highlight w:val="yellow"/>
+          <w:lang w:val="en-US"/>
+        </w:rPr>
+      </w:pPr>
+      <w:r>
+        <w:rPr>
+          <w:sz w:val="24"/>
+          <w:szCs w:val="24"/>
+          <w:highlight w:val="yellow"/>
           <w:lang w:val="en-US"/>
         </w:rPr>
         <w:t>SPAXE 45: nned to implement trap space</w:t>
@@ -346,13 +375,15 @@
         <w:rPr>
           <w:sz w:val="24"/>
           <w:szCs w:val="24"/>
-          <w:lang w:val="en-US"/>
-        </w:rPr>
-      </w:pPr>
-      <w:r>
-        <w:rPr>
-          <w:sz w:val="24"/>
-          <w:szCs w:val="24"/>
+          <w:highlight w:val="yellow"/>
+          <w:lang w:val="en-US"/>
+        </w:rPr>
+      </w:pPr>
+      <w:r>
+        <w:rPr>
+          <w:sz w:val="24"/>
+          <w:szCs w:val="24"/>
+          <w:highlight w:val="yellow"/>
           <w:lang w:val="en-US"/>
         </w:rPr>
         <w:t>SPACE 50: need to implement death as player is off blood trail for too long.</w:t>
@@ -364,13 +395,15 @@
         <w:rPr>
           <w:sz w:val="24"/>
           <w:szCs w:val="24"/>
-          <w:lang w:val="en-US"/>
-        </w:rPr>
-      </w:pPr>
-      <w:r>
-        <w:rPr>
-          <w:sz w:val="24"/>
-          <w:szCs w:val="24"/>
+          <w:highlight w:val="yellow"/>
+          <w:lang w:val="en-US"/>
+        </w:rPr>
+      </w:pPr>
+      <w:r>
+        <w:rPr>
+          <w:sz w:val="24"/>
+          <w:szCs w:val="24"/>
+          <w:highlight w:val="yellow"/>
           <w:lang w:val="en-US"/>
         </w:rPr>
         <w:t>SPACE 72: need to implement death by butcher as player is off blood trail? Not too sure.</w:t>
@@ -389,6 +422,7 @@
         <w:rPr>
           <w:sz w:val="24"/>
           <w:szCs w:val="24"/>
+          <w:highlight w:val="yellow"/>
           <w:lang w:val="en-US"/>
         </w:rPr>
         <w:t>SPACE 86: need to implement instadeath trap here.</w:t>
@@ -647,6 +681,7 @@
           <w:u w:val="single"/>
           <w:lang w:val="en-US"/>
         </w:rPr>
+        <w:lastRenderedPageBreak/>
         <w:t>LIBRARY:</w:t>
       </w:r>
     </w:p>
@@ -982,8 +1017,8 @@
       </w:pPr>
     </w:p>
     <w:sectPr>
-      <w:headerReference w:type="default" r:id="rId6"/>
-      <w:footerReference w:type="default" r:id="rId7"/>
+      <w:headerReference w:type="default" r:id="rId7"/>
+      <w:footerReference w:type="default" r:id="rId8"/>
       <w:pgSz w:w="12240" w:h="15840"/>
       <w:pgMar w:top="1440" w:right="1800" w:bottom="1440" w:left="1800" w:header="720" w:footer="864" w:gutter="0"/>
       <w:pgNumType w:start="1"/>
@@ -995,7 +1030,7 @@
 </file>
 
 <file path=word/endnotes.xml><?xml version="1.0" encoding="utf-8"?>
-<w:endnotes xmlns:ve="http://schemas.openxmlformats.org/markup-compatibility/2006" xmlns:o="urn:schemas-microsoft-com:office:office" xmlns:r="http://schemas.openxmlformats.org/officeDocument/2006/relationships" xmlns:m="http://schemas.openxmlformats.org/officeDocument/2006/math" xmlns:v="urn:schemas-microsoft-com:vml" xmlns:wp="http://schemas.openxmlformats.org/drawingml/2006/wordprocessingDrawing" xmlns:w10="urn:schemas-microsoft-com:office:word" xmlns:w="http://schemas.openxmlformats.org/wordprocessingml/2006/main" xmlns:wne="http://schemas.microsoft.com/office/word/2006/wordml">
+<w:endnotes xmlns:wpc="http://schemas.microsoft.com/office/word/2010/wordprocessingCanvas" xmlns:mc="http://schemas.openxmlformats.org/markup-compatibility/2006" xmlns:o="urn:schemas-microsoft-com:office:office" xmlns:r="http://schemas.openxmlformats.org/officeDocument/2006/relationships" xmlns:m="http://schemas.openxmlformats.org/officeDocument/2006/math" xmlns:v="urn:schemas-microsoft-com:vml" xmlns:wp14="http://schemas.microsoft.com/office/word/2010/wordprocessingDrawing" xmlns:wp="http://schemas.openxmlformats.org/drawingml/2006/wordprocessingDrawing" xmlns:w10="urn:schemas-microsoft-com:office:word" xmlns:w="http://schemas.openxmlformats.org/wordprocessingml/2006/main" xmlns:w14="http://schemas.microsoft.com/office/word/2010/wordml" xmlns:wpg="http://schemas.microsoft.com/office/word/2010/wordprocessingGroup" xmlns:wpi="http://schemas.microsoft.com/office/word/2010/wordprocessingInk" xmlns:wne="http://schemas.microsoft.com/office/word/2006/wordml" xmlns:wps="http://schemas.microsoft.com/office/word/2010/wordprocessingShape" mc:Ignorable="w14 wp14">
   <w:endnote w:type="separator" w:id="-1">
     <w:p>
       <w:r>
@@ -1014,7 +1049,7 @@
 </file>
 
 <file path=word/footer1.xml><?xml version="1.0" encoding="utf-8"?>
-<w:ftr xmlns:ve="http://schemas.openxmlformats.org/markup-compatibility/2006" xmlns:o="urn:schemas-microsoft-com:office:office" xmlns:r="http://schemas.openxmlformats.org/officeDocument/2006/relationships" xmlns:m="http://schemas.openxmlformats.org/officeDocument/2006/math" xmlns:v="urn:schemas-microsoft-com:vml" xmlns:wp="http://schemas.openxmlformats.org/drawingml/2006/wordprocessingDrawing" xmlns:w10="urn:schemas-microsoft-com:office:word" xmlns:w="http://schemas.openxmlformats.org/wordprocessingml/2006/main" xmlns:wne="http://schemas.microsoft.com/office/word/2006/wordml">
+<w:ftr xmlns:wpc="http://schemas.microsoft.com/office/word/2010/wordprocessingCanvas" xmlns:mc="http://schemas.openxmlformats.org/markup-compatibility/2006" xmlns:o="urn:schemas-microsoft-com:office:office" xmlns:r="http://schemas.openxmlformats.org/officeDocument/2006/relationships" xmlns:m="http://schemas.openxmlformats.org/officeDocument/2006/math" xmlns:v="urn:schemas-microsoft-com:vml" xmlns:wp14="http://schemas.microsoft.com/office/word/2010/wordprocessingDrawing" xmlns:wp="http://schemas.openxmlformats.org/drawingml/2006/wordprocessingDrawing" xmlns:w10="urn:schemas-microsoft-com:office:word" xmlns:w="http://schemas.openxmlformats.org/wordprocessingml/2006/main" xmlns:w14="http://schemas.microsoft.com/office/word/2010/wordml" xmlns:wpg="http://schemas.microsoft.com/office/word/2010/wordprocessingGroup" xmlns:wpi="http://schemas.microsoft.com/office/word/2010/wordprocessingInk" xmlns:wne="http://schemas.microsoft.com/office/word/2006/wordml" xmlns:wps="http://schemas.microsoft.com/office/word/2010/wordprocessingShape" mc:Ignorable="w14 wp14">
   <w:p>
     <w:pPr>
       <w:tabs>
@@ -1022,7 +1057,6 @@
         <w:tab w:val="right" w:pos="8640"/>
       </w:tabs>
       <w:rPr>
-        <w:rFonts w:cstheme="minorBidi"/>
         <w:kern w:val="0"/>
       </w:rPr>
     </w:pPr>
@@ -1031,7 +1065,7 @@
 </file>
 
 <file path=word/footnotes.xml><?xml version="1.0" encoding="utf-8"?>
-<w:footnotes xmlns:ve="http://schemas.openxmlformats.org/markup-compatibility/2006" xmlns:o="urn:schemas-microsoft-com:office:office" xmlns:r="http://schemas.openxmlformats.org/officeDocument/2006/relationships" xmlns:m="http://schemas.openxmlformats.org/officeDocument/2006/math" xmlns:v="urn:schemas-microsoft-com:vml" xmlns:wp="http://schemas.openxmlformats.org/drawingml/2006/wordprocessingDrawing" xmlns:w10="urn:schemas-microsoft-com:office:word" xmlns:w="http://schemas.openxmlformats.org/wordprocessingml/2006/main" xmlns:wne="http://schemas.microsoft.com/office/word/2006/wordml">
+<w:footnotes xmlns:wpc="http://schemas.microsoft.com/office/word/2010/wordprocessingCanvas" xmlns:mc="http://schemas.openxmlformats.org/markup-compatibility/2006" xmlns:o="urn:schemas-microsoft-com:office:office" xmlns:r="http://schemas.openxmlformats.org/officeDocument/2006/relationships" xmlns:m="http://schemas.openxmlformats.org/officeDocument/2006/math" xmlns:v="urn:schemas-microsoft-com:vml" xmlns:wp14="http://schemas.microsoft.com/office/word/2010/wordprocessingDrawing" xmlns:wp="http://schemas.openxmlformats.org/drawingml/2006/wordprocessingDrawing" xmlns:w10="urn:schemas-microsoft-com:office:word" xmlns:w="http://schemas.openxmlformats.org/wordprocessingml/2006/main" xmlns:w14="http://schemas.microsoft.com/office/word/2010/wordml" xmlns:wpg="http://schemas.microsoft.com/office/word/2010/wordprocessingGroup" xmlns:wpi="http://schemas.microsoft.com/office/word/2010/wordprocessingInk" xmlns:wne="http://schemas.microsoft.com/office/word/2006/wordml" xmlns:wps="http://schemas.microsoft.com/office/word/2010/wordprocessingShape" mc:Ignorable="w14 wp14">
   <w:footnote w:type="separator" w:id="-1">
     <w:p>
       <w:r>
@@ -1050,7 +1084,7 @@
 </file>
 
 <file path=word/header1.xml><?xml version="1.0" encoding="utf-8"?>
-<w:hdr xmlns:ve="http://schemas.openxmlformats.org/markup-compatibility/2006" xmlns:o="urn:schemas-microsoft-com:office:office" xmlns:r="http://schemas.openxmlformats.org/officeDocument/2006/relationships" xmlns:m="http://schemas.openxmlformats.org/officeDocument/2006/math" xmlns:v="urn:schemas-microsoft-com:vml" xmlns:wp="http://schemas.openxmlformats.org/drawingml/2006/wordprocessingDrawing" xmlns:w10="urn:schemas-microsoft-com:office:word" xmlns:w="http://schemas.openxmlformats.org/wordprocessingml/2006/main" xmlns:wne="http://schemas.microsoft.com/office/word/2006/wordml">
+<w:hdr xmlns:wpc="http://schemas.microsoft.com/office/word/2010/wordprocessingCanvas" xmlns:mc="http://schemas.openxmlformats.org/markup-compatibility/2006" xmlns:o="urn:schemas-microsoft-com:office:office" xmlns:r="http://schemas.openxmlformats.org/officeDocument/2006/relationships" xmlns:m="http://schemas.openxmlformats.org/officeDocument/2006/math" xmlns:v="urn:schemas-microsoft-com:vml" xmlns:wp14="http://schemas.microsoft.com/office/word/2010/wordprocessingDrawing" xmlns:wp="http://schemas.openxmlformats.org/drawingml/2006/wordprocessingDrawing" xmlns:w10="urn:schemas-microsoft-com:office:word" xmlns:w="http://schemas.openxmlformats.org/wordprocessingml/2006/main" xmlns:w14="http://schemas.microsoft.com/office/word/2010/wordml" xmlns:wpg="http://schemas.microsoft.com/office/word/2010/wordprocessingGroup" xmlns:wpi="http://schemas.microsoft.com/office/word/2010/wordprocessingInk" xmlns:wne="http://schemas.microsoft.com/office/word/2006/wordml" xmlns:wps="http://schemas.microsoft.com/office/word/2010/wordprocessingShape" mc:Ignorable="w14 wp14">
   <w:p>
     <w:pPr>
       <w:tabs>
@@ -1058,7 +1092,6 @@
         <w:tab w:val="right" w:pos="8640"/>
       </w:tabs>
       <w:rPr>
-        <w:rFonts w:cstheme="minorBidi"/>
         <w:kern w:val="0"/>
       </w:rPr>
     </w:pPr>
@@ -1067,13 +1100,11 @@
 </file>
 
 <file path=word/styles.xml><?xml version="1.0" encoding="utf-8"?>
-<w:styles xmlns:r="http://schemas.openxmlformats.org/officeDocument/2006/relationships" xmlns:w="http://schemas.openxmlformats.org/wordprocessingml/2006/main">
+<w:styles xmlns:mc="http://schemas.openxmlformats.org/markup-compatibility/2006" xmlns:r="http://schemas.openxmlformats.org/officeDocument/2006/relationships" xmlns:w="http://schemas.openxmlformats.org/wordprocessingml/2006/main" xmlns:w14="http://schemas.microsoft.com/office/word/2010/wordml" mc:Ignorable="w14">
   <w:docDefaults>
     <w:rPrDefault>
       <w:rPr>
-        <w:rFonts w:asciiTheme="minorHAnsi" w:eastAsiaTheme="minorEastAsia" w:hAnsiTheme="minorHAnsi" w:cstheme="minorBidi"/>
-        <w:sz w:val="22"/>
-        <w:szCs w:val="22"/>
+        <w:rFonts w:ascii="Calibri" w:eastAsia="Times New Roman" w:hAnsi="Calibri" w:cs="Times New Roman"/>
         <w:lang w:val="en-CA" w:eastAsia="en-CA" w:bidi="ar-SA"/>
       </w:rPr>
     </w:rPrDefault>
@@ -1229,10 +1260,8 @@
       <w:adjustRightInd w:val="0"/>
     </w:pPr>
     <w:rPr>
-      <w:rFonts w:ascii="Times New Roman" w:hAnsi="Times New Roman" w:cs="Times New Roman"/>
+      <w:rFonts w:ascii="Times New Roman" w:hAnsi="Times New Roman"/>
       <w:kern w:val="28"/>
-      <w:sz w:val="20"/>
-      <w:szCs w:val="20"/>
     </w:rPr>
   </w:style>
   <w:style w:type="character" w:default="1" w:styleId="DefaultParagraphFont">
@@ -1246,7 +1275,196 @@
     <w:uiPriority w:val="99"/>
     <w:semiHidden/>
     <w:unhideWhenUsed/>
+    <w:tblPr>
+      <w:tblInd w:w="0" w:type="dxa"/>
+      <w:tblCellMar>
+        <w:top w:w="0" w:type="dxa"/>
+        <w:left w:w="108" w:type="dxa"/>
+        <w:bottom w:w="0" w:type="dxa"/>
+        <w:right w:w="108" w:type="dxa"/>
+      </w:tblCellMar>
+    </w:tblPr>
+  </w:style>
+  <w:style w:type="numbering" w:default="1" w:styleId="NoList">
+    <w:name w:val="No List"/>
+    <w:uiPriority w:val="99"/>
+    <w:semiHidden/>
+    <w:unhideWhenUsed/>
+  </w:style>
+</w:styles>
+</file>
+
+<file path=word/stylesWithEffects.xml><?xml version="1.0" encoding="utf-8"?>
+<w:styles xmlns:wpc="http://schemas.microsoft.com/office/word/2010/wordprocessingCanvas" xmlns:mc="http://schemas.openxmlformats.org/markup-compatibility/2006" xmlns:o="urn:schemas-microsoft-com:office:office" xmlns:r="http://schemas.openxmlformats.org/officeDocument/2006/relationships" xmlns:m="http://schemas.openxmlformats.org/officeDocument/2006/math" xmlns:v="urn:schemas-microsoft-com:vml" xmlns:wp14="http://schemas.microsoft.com/office/word/2010/wordprocessingDrawing" xmlns:wp="http://schemas.openxmlformats.org/drawingml/2006/wordprocessingDrawing" xmlns:w10="urn:schemas-microsoft-com:office:word" xmlns:w="http://schemas.openxmlformats.org/wordprocessingml/2006/main" xmlns:w14="http://schemas.microsoft.com/office/word/2010/wordml" xmlns:wpg="http://schemas.microsoft.com/office/word/2010/wordprocessingGroup" xmlns:wpi="http://schemas.microsoft.com/office/word/2010/wordprocessingInk" xmlns:wne="http://schemas.microsoft.com/office/word/2006/wordml" xmlns:wps="http://schemas.microsoft.com/office/word/2010/wordprocessingShape" mc:Ignorable="w14 wp14">
+  <w:docDefaults>
+    <w:rPrDefault>
+      <w:rPr>
+        <w:rFonts w:asciiTheme="minorHAnsi" w:eastAsiaTheme="minorEastAsia" w:hAnsiTheme="minorHAnsi" w:cstheme="minorBidi"/>
+        <w:sz w:val="22"/>
+        <w:szCs w:val="22"/>
+        <w:lang w:val="en-CA" w:eastAsia="en-CA" w:bidi="ar-SA"/>
+      </w:rPr>
+    </w:rPrDefault>
+    <w:pPrDefault>
+      <w:pPr>
+        <w:spacing w:after="200" w:line="276" w:lineRule="auto"/>
+      </w:pPr>
+    </w:pPrDefault>
+  </w:docDefaults>
+  <w:latentStyles w:defLockedState="0" w:defUIPriority="99" w:defSemiHidden="1" w:defUnhideWhenUsed="1" w:defQFormat="0" w:count="267">
+    <w:lsdException w:name="Normal" w:semiHidden="0" w:uiPriority="0" w:unhideWhenUsed="0" w:qFormat="1"/>
+    <w:lsdException w:name="heading 1" w:semiHidden="0" w:uiPriority="9" w:unhideWhenUsed="0" w:qFormat="1"/>
+    <w:lsdException w:name="heading 2" w:uiPriority="9" w:qFormat="1"/>
+    <w:lsdException w:name="heading 3" w:uiPriority="9" w:qFormat="1"/>
+    <w:lsdException w:name="heading 4" w:uiPriority="9" w:qFormat="1"/>
+    <w:lsdException w:name="heading 5" w:uiPriority="9" w:qFormat="1"/>
+    <w:lsdException w:name="heading 6" w:uiPriority="9" w:qFormat="1"/>
+    <w:lsdException w:name="heading 7" w:uiPriority="9" w:qFormat="1"/>
+    <w:lsdException w:name="heading 8" w:uiPriority="9" w:qFormat="1"/>
+    <w:lsdException w:name="heading 9" w:uiPriority="9" w:qFormat="1"/>
+    <w:lsdException w:name="toc 1" w:uiPriority="39"/>
+    <w:lsdException w:name="toc 2" w:uiPriority="39"/>
+    <w:lsdException w:name="toc 3" w:uiPriority="39"/>
+    <w:lsdException w:name="toc 4" w:uiPriority="39"/>
+    <w:lsdException w:name="toc 5" w:uiPriority="39"/>
+    <w:lsdException w:name="toc 6" w:uiPriority="39"/>
+    <w:lsdException w:name="toc 7" w:uiPriority="39"/>
+    <w:lsdException w:name="toc 8" w:uiPriority="39"/>
+    <w:lsdException w:name="toc 9" w:uiPriority="39"/>
+    <w:lsdException w:name="caption" w:uiPriority="35" w:qFormat="1"/>
+    <w:lsdException w:name="Title" w:semiHidden="0" w:uiPriority="10" w:unhideWhenUsed="0" w:qFormat="1"/>
+    <w:lsdException w:name="Default Paragraph Font" w:uiPriority="1"/>
+    <w:lsdException w:name="Subtitle" w:semiHidden="0" w:uiPriority="11" w:unhideWhenUsed="0" w:qFormat="1"/>
+    <w:lsdException w:name="Strong" w:semiHidden="0" w:uiPriority="22" w:unhideWhenUsed="0" w:qFormat="1"/>
+    <w:lsdException w:name="Emphasis" w:semiHidden="0" w:uiPriority="20" w:unhideWhenUsed="0" w:qFormat="1"/>
+    <w:lsdException w:name="Table Grid" w:semiHidden="0" w:uiPriority="59" w:unhideWhenUsed="0"/>
+    <w:lsdException w:name="Placeholder Text" w:unhideWhenUsed="0"/>
+    <w:lsdException w:name="No Spacing" w:semiHidden="0" w:uiPriority="1" w:unhideWhenUsed="0" w:qFormat="1"/>
+    <w:lsdException w:name="Light Shading" w:semiHidden="0" w:uiPriority="60" w:unhideWhenUsed="0"/>
+    <w:lsdException w:name="Light List" w:semiHidden="0" w:uiPriority="61" w:unhideWhenUsed="0"/>
+    <w:lsdException w:name="Light Grid" w:semiHidden="0" w:uiPriority="62" w:unhideWhenUsed="0"/>
+    <w:lsdException w:name="Medium Shading 1" w:semiHidden="0" w:uiPriority="63" w:unhideWhenUsed="0"/>
+    <w:lsdException w:name="Medium Shading 2" w:semiHidden="0" w:uiPriority="64" w:unhideWhenUsed="0"/>
+    <w:lsdException w:name="Medium List 1" w:semiHidden="0" w:uiPriority="65" w:unhideWhenUsed="0"/>
+    <w:lsdException w:name="Medium List 2" w:semiHidden="0" w:uiPriority="66" w:unhideWhenUsed="0"/>
+    <w:lsdException w:name="Medium Grid 1" w:semiHidden="0" w:uiPriority="67" w:unhideWhenUsed="0"/>
+    <w:lsdException w:name="Medium Grid 2" w:semiHidden="0" w:uiPriority="68" w:unhideWhenUsed="0"/>
+    <w:lsdException w:name="Medium Grid 3" w:semiHidden="0" w:uiPriority="69" w:unhideWhenUsed="0"/>
+    <w:lsdException w:name="Dark List" w:semiHidden="0" w:uiPriority="70" w:unhideWhenUsed="0"/>
+    <w:lsdException w:name="Colorful Shading" w:semiHidden="0" w:uiPriority="71" w:unhideWhenUsed="0"/>
+    <w:lsdException w:name="Colorful List" w:semiHidden="0" w:uiPriority="72" w:unhideWhenUsed="0"/>
+    <w:lsdException w:name="Colorful Grid" w:semiHidden="0" w:uiPriority="73" w:unhideWhenUsed="0"/>
+    <w:lsdException w:name="Light Shading Accent 1" w:semiHidden="0" w:uiPriority="60" w:unhideWhenUsed="0"/>
+    <w:lsdException w:name="Light List Accent 1" w:semiHidden="0" w:uiPriority="61" w:unhideWhenUsed="0"/>
+    <w:lsdException w:name="Light Grid Accent 1" w:semiHidden="0" w:uiPriority="62" w:unhideWhenUsed="0"/>
+    <w:lsdException w:name="Medium Shading 1 Accent 1" w:semiHidden="0" w:uiPriority="63" w:unhideWhenUsed="0"/>
+    <w:lsdException w:name="Medium Shading 2 Accent 1" w:semiHidden="0" w:uiPriority="64" w:unhideWhenUsed="0"/>
+    <w:lsdException w:name="Medium List 1 Accent 1" w:semiHidden="0" w:uiPriority="65" w:unhideWhenUsed="0"/>
+    <w:lsdException w:name="Revision" w:unhideWhenUsed="0"/>
+    <w:lsdException w:name="List Paragraph" w:semiHidden="0" w:uiPriority="34" w:unhideWhenUsed="0" w:qFormat="1"/>
+    <w:lsdException w:name="Quote" w:semiHidden="0" w:uiPriority="29" w:unhideWhenUsed="0" w:qFormat="1"/>
+    <w:lsdException w:name="Intense Quote" w:semiHidden="0" w:uiPriority="30" w:unhideWhenUsed="0" w:qFormat="1"/>
+    <w:lsdException w:name="Medium List 2 Accent 1" w:semiHidden="0" w:uiPriority="66" w:unhideWhenUsed="0"/>
+    <w:lsdException w:name="Medium Grid 1 Accent 1" w:semiHidden="0" w:uiPriority="67" w:unhideWhenUsed="0"/>
+    <w:lsdException w:name="Medium Grid 2 Accent 1" w:semiHidden="0" w:uiPriority="68" w:unhideWhenUsed="0"/>
+    <w:lsdException w:name="Medium Grid 3 Accent 1" w:semiHidden="0" w:uiPriority="69" w:unhideWhenUsed="0"/>
+    <w:lsdException w:name="Dark List Accent 1" w:semiHidden="0" w:uiPriority="70" w:unhideWhenUsed="0"/>
+    <w:lsdException w:name="Colorful Shading Accent 1" w:semiHidden="0" w:uiPriority="71" w:unhideWhenUsed="0"/>
+    <w:lsdException w:name="Colorful List Accent 1" w:semiHidden="0" w:uiPriority="72" w:unhideWhenUsed="0"/>
+    <w:lsdException w:name="Colorful Grid Accent 1" w:semiHidden="0" w:uiPriority="73" w:unhideWhenUsed="0"/>
+    <w:lsdException w:name="Light Shading Accent 2" w:semiHidden="0" w:uiPriority="60" w:unhideWhenUsed="0"/>
+    <w:lsdException w:name="Light List Accent 2" w:semiHidden="0" w:uiPriority="61" w:unhideWhenUsed="0"/>
+    <w:lsdException w:name="Light Grid Accent 2" w:semiHidden="0" w:uiPriority="62" w:unhideWhenUsed="0"/>
+    <w:lsdException w:name="Medium Shading 1 Accent 2" w:semiHidden="0" w:uiPriority="63" w:unhideWhenUsed="0"/>
+    <w:lsdException w:name="Medium Shading 2 Accent 2" w:semiHidden="0" w:uiPriority="64" w:unhideWhenUsed="0"/>
+    <w:lsdException w:name="Medium List 1 Accent 2" w:semiHidden="0" w:uiPriority="65" w:unhideWhenUsed="0"/>
+    <w:lsdException w:name="Medium List 2 Accent 2" w:semiHidden="0" w:uiPriority="66" w:unhideWhenUsed="0"/>
+    <w:lsdException w:name="Medium Grid 1 Accent 2" w:semiHidden="0" w:uiPriority="67" w:unhideWhenUsed="0"/>
+    <w:lsdException w:name="Medium Grid 2 Accent 2" w:semiHidden="0" w:uiPriority="68" w:unhideWhenUsed="0"/>
+    <w:lsdException w:name="Medium Grid 3 Accent 2" w:semiHidden="0" w:uiPriority="69" w:unhideWhenUsed="0"/>
+    <w:lsdException w:name="Dark List Accent 2" w:semiHidden="0" w:uiPriority="70" w:unhideWhenUsed="0"/>
+    <w:lsdException w:name="Colorful Shading Accent 2" w:semiHidden="0" w:uiPriority="71" w:unhideWhenUsed="0"/>
+    <w:lsdException w:name="Colorful List Accent 2" w:semiHidden="0" w:uiPriority="72" w:unhideWhenUsed="0"/>
+    <w:lsdException w:name="Colorful Grid Accent 2" w:semiHidden="0" w:uiPriority="73" w:unhideWhenUsed="0"/>
+    <w:lsdException w:name="Light Shading Accent 3" w:semiHidden="0" w:uiPriority="60" w:unhideWhenUsed="0"/>
+    <w:lsdException w:name="Light List Accent 3" w:semiHidden="0" w:uiPriority="61" w:unhideWhenUsed="0"/>
+    <w:lsdException w:name="Light Grid Accent 3" w:semiHidden="0" w:uiPriority="62" w:unhideWhenUsed="0"/>
+    <w:lsdException w:name="Medium Shading 1 Accent 3" w:semiHidden="0" w:uiPriority="63" w:unhideWhenUsed="0"/>
+    <w:lsdException w:name="Medium Shading 2 Accent 3" w:semiHidden="0" w:uiPriority="64" w:unhideWhenUsed="0"/>
+    <w:lsdException w:name="Medium List 1 Accent 3" w:semiHidden="0" w:uiPriority="65" w:unhideWhenUsed="0"/>
+    <w:lsdException w:name="Medium List 2 Accent 3" w:semiHidden="0" w:uiPriority="66" w:unhideWhenUsed="0"/>
+    <w:lsdException w:name="Medium Grid 1 Accent 3" w:semiHidden="0" w:uiPriority="67" w:unhideWhenUsed="0"/>
+    <w:lsdException w:name="Medium Grid 2 Accent 3" w:semiHidden="0" w:uiPriority="68" w:unhideWhenUsed="0"/>
+    <w:lsdException w:name="Medium Grid 3 Accent 3" w:semiHidden="0" w:uiPriority="69" w:unhideWhenUsed="0"/>
+    <w:lsdException w:name="Dark List Accent 3" w:semiHidden="0" w:uiPriority="70" w:unhideWhenUsed="0"/>
+    <w:lsdException w:name="Colorful Shading Accent 3" w:semiHidden="0" w:uiPriority="71" w:unhideWhenUsed="0"/>
+    <w:lsdException w:name="Colorful List Accent 3" w:semiHidden="0" w:uiPriority="72" w:unhideWhenUsed="0"/>
+    <w:lsdException w:name="Colorful Grid Accent 3" w:semiHidden="0" w:uiPriority="73" w:unhideWhenUsed="0"/>
+    <w:lsdException w:name="Light Shading Accent 4" w:semiHidden="0" w:uiPriority="60" w:unhideWhenUsed="0"/>
+    <w:lsdException w:name="Light List Accent 4" w:semiHidden="0" w:uiPriority="61" w:unhideWhenUsed="0"/>
+    <w:lsdException w:name="Light Grid Accent 4" w:semiHidden="0" w:uiPriority="62" w:unhideWhenUsed="0"/>
+    <w:lsdException w:name="Medium Shading 1 Accent 4" w:semiHidden="0" w:uiPriority="63" w:unhideWhenUsed="0"/>
+    <w:lsdException w:name="Medium Shading 2 Accent 4" w:semiHidden="0" w:uiPriority="64" w:unhideWhenUsed="0"/>
+    <w:lsdException w:name="Medium List 1 Accent 4" w:semiHidden="0" w:uiPriority="65" w:unhideWhenUsed="0"/>
+    <w:lsdException w:name="Medium List 2 Accent 4" w:semiHidden="0" w:uiPriority="66" w:unhideWhenUsed="0"/>
+    <w:lsdException w:name="Medium Grid 1 Accent 4" w:semiHidden="0" w:uiPriority="67" w:unhideWhenUsed="0"/>
+    <w:lsdException w:name="Medium Grid 2 Accent 4" w:semiHidden="0" w:uiPriority="68" w:unhideWhenUsed="0"/>
+    <w:lsdException w:name="Medium Grid 3 Accent 4" w:semiHidden="0" w:uiPriority="69" w:unhideWhenUsed="0"/>
+    <w:lsdException w:name="Dark List Accent 4" w:semiHidden="0" w:uiPriority="70" w:unhideWhenUsed="0"/>
+    <w:lsdException w:name="Colorful Shading Accent 4" w:semiHidden="0" w:uiPriority="71" w:unhideWhenUsed="0"/>
+    <w:lsdException w:name="Colorful List Accent 4" w:semiHidden="0" w:uiPriority="72" w:unhideWhenUsed="0"/>
+    <w:lsdException w:name="Colorful Grid Accent 4" w:semiHidden="0" w:uiPriority="73" w:unhideWhenUsed="0"/>
+    <w:lsdException w:name="Light Shading Accent 5" w:semiHidden="0" w:uiPriority="60" w:unhideWhenUsed="0"/>
+    <w:lsdException w:name="Light List Accent 5" w:semiHidden="0" w:uiPriority="61" w:unhideWhenUsed="0"/>
+    <w:lsdException w:name="Light Grid Accent 5" w:semiHidden="0" w:uiPriority="62" w:unhideWhenUsed="0"/>
+    <w:lsdException w:name="Medium Shading 1 Accent 5" w:semiHidden="0" w:uiPriority="63" w:unhideWhenUsed="0"/>
+    <w:lsdException w:name="Medium Shading 2 Accent 5" w:semiHidden="0" w:uiPriority="64" w:unhideWhenUsed="0"/>
+    <w:lsdException w:name="Medium List 1 Accent 5" w:semiHidden="0" w:uiPriority="65" w:unhideWhenUsed="0"/>
+    <w:lsdException w:name="Medium List 2 Accent 5" w:semiHidden="0" w:uiPriority="66" w:unhideWhenUsed="0"/>
+    <w:lsdException w:name="Medium Grid 1 Accent 5" w:semiHidden="0" w:uiPriority="67" w:unhideWhenUsed="0"/>
+    <w:lsdException w:name="Medium Grid 2 Accent 5" w:semiHidden="0" w:uiPriority="68" w:unhideWhenUsed="0"/>
+    <w:lsdException w:name="Medium Grid 3 Accent 5" w:semiHidden="0" w:uiPriority="69" w:unhideWhenUsed="0"/>
+    <w:lsdException w:name="Dark List Accent 5" w:semiHidden="0" w:uiPriority="70" w:unhideWhenUsed="0"/>
+    <w:lsdException w:name="Colorful Shading Accent 5" w:semiHidden="0" w:uiPriority="71" w:unhideWhenUsed="0"/>
+    <w:lsdException w:name="Colorful List Accent 5" w:semiHidden="0" w:uiPriority="72" w:unhideWhenUsed="0"/>
+    <w:lsdException w:name="Colorful Grid Accent 5" w:semiHidden="0" w:uiPriority="73" w:unhideWhenUsed="0"/>
+    <w:lsdException w:name="Light Shading Accent 6" w:semiHidden="0" w:uiPriority="60" w:unhideWhenUsed="0"/>
+    <w:lsdException w:name="Light List Accent 6" w:semiHidden="0" w:uiPriority="61" w:unhideWhenUsed="0"/>
+    <w:lsdException w:name="Light Grid Accent 6" w:semiHidden="0" w:uiPriority="62" w:unhideWhenUsed="0"/>
+    <w:lsdException w:name="Medium Shading 1 Accent 6" w:semiHidden="0" w:uiPriority="63" w:unhideWhenUsed="0"/>
+    <w:lsdException w:name="Medium Shading 2 Accent 6" w:semiHidden="0" w:uiPriority="64" w:unhideWhenUsed="0"/>
+    <w:lsdException w:name="Medium List 1 Accent 6" w:semiHidden="0" w:uiPriority="65" w:unhideWhenUsed="0"/>
+    <w:lsdException w:name="Medium List 2 Accent 6" w:semiHidden="0" w:uiPriority="66" w:unhideWhenUsed="0"/>
+    <w:lsdException w:name="Medium Grid 1 Accent 6" w:semiHidden="0" w:uiPriority="67" w:unhideWhenUsed="0"/>
+    <w:lsdException w:name="Medium Grid 2 Accent 6" w:semiHidden="0" w:uiPriority="68" w:unhideWhenUsed="0"/>
+    <w:lsdException w:name="Medium Grid 3 Accent 6" w:semiHidden="0" w:uiPriority="69" w:unhideWhenUsed="0"/>
+    <w:lsdException w:name="Dark List Accent 6" w:semiHidden="0" w:uiPriority="70" w:unhideWhenUsed="0"/>
+    <w:lsdException w:name="Colorful Shading Accent 6" w:semiHidden="0" w:uiPriority="71" w:unhideWhenUsed="0"/>
+    <w:lsdException w:name="Colorful List Accent 6" w:semiHidden="0" w:uiPriority="72" w:unhideWhenUsed="0"/>
+    <w:lsdException w:name="Colorful Grid Accent 6" w:semiHidden="0" w:uiPriority="73" w:unhideWhenUsed="0"/>
+    <w:lsdException w:name="Subtle Emphasis" w:semiHidden="0" w:uiPriority="19" w:unhideWhenUsed="0" w:qFormat="1"/>
+    <w:lsdException w:name="Intense Emphasis" w:semiHidden="0" w:uiPriority="21" w:unhideWhenUsed="0" w:qFormat="1"/>
+    <w:lsdException w:name="Subtle Reference" w:semiHidden="0" w:uiPriority="31" w:unhideWhenUsed="0" w:qFormat="1"/>
+    <w:lsdException w:name="Intense Reference" w:semiHidden="0" w:uiPriority="32" w:unhideWhenUsed="0" w:qFormat="1"/>
+    <w:lsdException w:name="Book Title" w:semiHidden="0" w:uiPriority="33" w:unhideWhenUsed="0" w:qFormat="1"/>
+    <w:lsdException w:name="Bibliography" w:uiPriority="37"/>
+    <w:lsdException w:name="TOC Heading" w:uiPriority="39" w:qFormat="1"/>
+  </w:latentStyles>
+  <w:style w:type="paragraph" w:default="1" w:styleId="Normal">
+    <w:name w:val="Normal"/>
     <w:qFormat/>
+  </w:style>
+  <w:style w:type="character" w:default="1" w:styleId="DefaultParagraphFont">
+    <w:name w:val="Default Paragraph Font"/>
+    <w:uiPriority w:val="1"/>
+    <w:semiHidden/>
+    <w:unhideWhenUsed/>
+  </w:style>
+  <w:style w:type="table" w:default="1" w:styleId="TableNormal">
+    <w:name w:val="Normal Table"/>
+    <w:uiPriority w:val="99"/>
+    <w:semiHidden/>
+    <w:unhideWhenUsed/>
     <w:tblPr>
       <w:tblInd w:w="0" w:type="dxa"/>
       <w:tblCellMar>

</xml_diff>

<commit_message>
Finished adding all the oil and fixed a few missing descriptions.
</commit_message>
<xml_diff>
--- a/Problems to fix.docx
+++ b/Problems to fix.docx
@@ -55,8 +55,6 @@
         </w:rPr>
         <w:t>Fixed problems are highlighted</w:t>
       </w:r>
-      <w:bookmarkStart w:id="0" w:name="_GoBack"/>
-      <w:bookmarkEnd w:id="0"/>
     </w:p>
     <w:p>
       <w:pPr>
@@ -161,13 +159,15 @@
         <w:rPr>
           <w:sz w:val="24"/>
           <w:szCs w:val="24"/>
-          <w:lang w:val="en-US"/>
-        </w:rPr>
-      </w:pPr>
-      <w:r>
-        <w:rPr>
-          <w:sz w:val="24"/>
-          <w:szCs w:val="24"/>
+          <w:highlight w:val="yellow"/>
+          <w:lang w:val="en-US"/>
+        </w:rPr>
+      </w:pPr>
+      <w:r>
+        <w:rPr>
+          <w:sz w:val="24"/>
+          <w:szCs w:val="24"/>
+          <w:highlight w:val="yellow"/>
           <w:lang w:val="en-US"/>
         </w:rPr>
         <w:t xml:space="preserve">SPACE 7: Must implement for north, south and west for after the windows close. </w:t>
@@ -179,13 +179,15 @@
         <w:rPr>
           <w:sz w:val="24"/>
           <w:szCs w:val="24"/>
-          <w:lang w:val="en-US"/>
-        </w:rPr>
-      </w:pPr>
-      <w:r>
-        <w:rPr>
-          <w:sz w:val="24"/>
-          <w:szCs w:val="24"/>
+          <w:highlight w:val="yellow"/>
+          <w:lang w:val="en-US"/>
+        </w:rPr>
+      </w:pPr>
+      <w:r>
+        <w:rPr>
+          <w:sz w:val="24"/>
+          <w:szCs w:val="24"/>
+          <w:highlight w:val="yellow"/>
           <w:lang w:val="en-US"/>
         </w:rPr>
         <w:t>SPACE 9: Must implement for all directions after windows are closed.</w:t>
@@ -197,13 +199,15 @@
         <w:rPr>
           <w:sz w:val="24"/>
           <w:szCs w:val="24"/>
-          <w:lang w:val="en-US"/>
-        </w:rPr>
-      </w:pPr>
-      <w:r>
-        <w:rPr>
-          <w:sz w:val="24"/>
-          <w:szCs w:val="24"/>
+          <w:highlight w:val="yellow"/>
+          <w:lang w:val="en-US"/>
+        </w:rPr>
+      </w:pPr>
+      <w:r>
+        <w:rPr>
+          <w:sz w:val="24"/>
+          <w:szCs w:val="24"/>
+          <w:highlight w:val="yellow"/>
           <w:lang w:val="en-US"/>
         </w:rPr>
         <w:t>SPACE 11: Must implement for south after grabbing lantern</w:t>
@@ -215,13 +219,15 @@
         <w:rPr>
           <w:sz w:val="24"/>
           <w:szCs w:val="24"/>
-          <w:lang w:val="en-US"/>
-        </w:rPr>
-      </w:pPr>
-      <w:r>
-        <w:rPr>
-          <w:sz w:val="24"/>
-          <w:szCs w:val="24"/>
+          <w:highlight w:val="yellow"/>
+          <w:lang w:val="en-US"/>
+        </w:rPr>
+      </w:pPr>
+      <w:r>
+        <w:rPr>
+          <w:sz w:val="24"/>
+          <w:szCs w:val="24"/>
+          <w:highlight w:val="yellow"/>
           <w:lang w:val="en-US"/>
         </w:rPr>
         <w:t>SAPCE 15: Must implement for west after grabbing lantern</w:t>
@@ -240,6 +246,7 @@
         <w:rPr>
           <w:sz w:val="24"/>
           <w:szCs w:val="24"/>
+          <w:highlight w:val="yellow"/>
           <w:lang w:val="en-US"/>
         </w:rPr>
         <w:t>SPACE 19: Must implement for north, south and west after grabbing lantern</w:t>
@@ -326,7 +333,27 @@
           <w:highlight w:val="yellow"/>
           <w:lang w:val="en-US"/>
         </w:rPr>
-        <w:t>SPACE 31: need to implement instagib trap</w:t>
+        <w:t xml:space="preserve">SPACE 31: need to implement </w:t>
+      </w:r>
+      <w:proofErr w:type="spellStart"/>
+      <w:r>
+        <w:rPr>
+          <w:sz w:val="24"/>
+          <w:szCs w:val="24"/>
+          <w:highlight w:val="yellow"/>
+          <w:lang w:val="en-US"/>
+        </w:rPr>
+        <w:t>instagib</w:t>
+      </w:r>
+      <w:proofErr w:type="spellEnd"/>
+      <w:r>
+        <w:rPr>
+          <w:sz w:val="24"/>
+          <w:szCs w:val="24"/>
+          <w:highlight w:val="yellow"/>
+          <w:lang w:val="en-US"/>
+        </w:rPr>
+        <w:t xml:space="preserve"> trap</w:t>
       </w:r>
     </w:p>
     <w:p>
@@ -366,7 +393,27 @@
           <w:highlight w:val="yellow"/>
           <w:lang w:val="en-US"/>
         </w:rPr>
-        <w:t>SPAXE 45: nned to implement trap space</w:t>
+        <w:t xml:space="preserve">SPAXE 45: </w:t>
+      </w:r>
+      <w:proofErr w:type="spellStart"/>
+      <w:r>
+        <w:rPr>
+          <w:sz w:val="24"/>
+          <w:szCs w:val="24"/>
+          <w:highlight w:val="yellow"/>
+          <w:lang w:val="en-US"/>
+        </w:rPr>
+        <w:t>nned</w:t>
+      </w:r>
+      <w:proofErr w:type="spellEnd"/>
+      <w:r>
+        <w:rPr>
+          <w:sz w:val="24"/>
+          <w:szCs w:val="24"/>
+          <w:highlight w:val="yellow"/>
+          <w:lang w:val="en-US"/>
+        </w:rPr>
+        <w:t xml:space="preserve"> to implement trap space</w:t>
       </w:r>
     </w:p>
     <w:p>
@@ -425,7 +472,27 @@
           <w:highlight w:val="yellow"/>
           <w:lang w:val="en-US"/>
         </w:rPr>
-        <w:t>SPACE 86: need to implement instadeath trap here.</w:t>
+        <w:t xml:space="preserve">SPACE 86: need to implement </w:t>
+      </w:r>
+      <w:proofErr w:type="spellStart"/>
+      <w:r>
+        <w:rPr>
+          <w:sz w:val="24"/>
+          <w:szCs w:val="24"/>
+          <w:highlight w:val="yellow"/>
+          <w:lang w:val="en-US"/>
+        </w:rPr>
+        <w:t>instadeath</w:t>
+      </w:r>
+      <w:proofErr w:type="spellEnd"/>
+      <w:r>
+        <w:rPr>
+          <w:sz w:val="24"/>
+          <w:szCs w:val="24"/>
+          <w:highlight w:val="yellow"/>
+          <w:lang w:val="en-US"/>
+        </w:rPr>
+        <w:t xml:space="preserve"> trap here.</w:t>
       </w:r>
     </w:p>
     <w:p>
@@ -487,7 +554,25 @@
           <w:szCs w:val="24"/>
           <w:lang w:val="en-US"/>
         </w:rPr>
-        <w:t>SPACE 6: need to implement dim and bright west for illuminated boys text.</w:t>
+        <w:t xml:space="preserve">SPACE 6: need to implement dim and bright west for illuminated </w:t>
+      </w:r>
+      <w:proofErr w:type="gramStart"/>
+      <w:r>
+        <w:rPr>
+          <w:sz w:val="24"/>
+          <w:szCs w:val="24"/>
+          <w:lang w:val="en-US"/>
+        </w:rPr>
+        <w:t>boys</w:t>
+      </w:r>
+      <w:proofErr w:type="gramEnd"/>
+      <w:r>
+        <w:rPr>
+          <w:sz w:val="24"/>
+          <w:szCs w:val="24"/>
+          <w:lang w:val="en-US"/>
+        </w:rPr>
+        <w:t xml:space="preserve"> text.</w:t>
       </w:r>
     </w:p>
     <w:p>
@@ -723,6 +808,7 @@
         <w:rPr>
           <w:sz w:val="24"/>
           <w:szCs w:val="24"/>
+          <w:highlight w:val="yellow"/>
           <w:lang w:val="en-US"/>
         </w:rPr>
         <w:t>SPACE 16: an oil space?</w:t>
@@ -741,9 +827,30 @@
         <w:rPr>
           <w:sz w:val="24"/>
           <w:szCs w:val="24"/>
-          <w:lang w:val="en-US"/>
-        </w:rPr>
-        <w:t>SPACE 21: are dim  and bright west not supposed to have text?</w:t>
+          <w:highlight w:val="yellow"/>
+          <w:lang w:val="en-US"/>
+        </w:rPr>
+        <w:t xml:space="preserve">SPACE 21: are </w:t>
+      </w:r>
+      <w:proofErr w:type="gramStart"/>
+      <w:r>
+        <w:rPr>
+          <w:sz w:val="24"/>
+          <w:szCs w:val="24"/>
+          <w:highlight w:val="yellow"/>
+          <w:lang w:val="en-US"/>
+        </w:rPr>
+        <w:t>dim  and</w:t>
+      </w:r>
+      <w:proofErr w:type="gramEnd"/>
+      <w:r>
+        <w:rPr>
+          <w:sz w:val="24"/>
+          <w:szCs w:val="24"/>
+          <w:highlight w:val="yellow"/>
+          <w:lang w:val="en-US"/>
+        </w:rPr>
+        <w:t xml:space="preserve"> bright west not supposed to have text?</w:t>
       </w:r>
     </w:p>
     <w:p>
@@ -770,20 +877,23 @@
         </w:rPr>
         <w:t xml:space="preserve"> isn’t a real space, it’s a trap. It will push the player back 2 spaces. It should only tell the player that they have been pushed, but not how far.</w:t>
       </w:r>
-    </w:p>
-    <w:p>
-      <w:pPr>
-        <w:ind w:left="360" w:hanging="360"/>
-        <w:rPr>
-          <w:sz w:val="24"/>
-          <w:szCs w:val="24"/>
-          <w:lang w:val="en-US"/>
-        </w:rPr>
-      </w:pPr>
-      <w:r>
-        <w:rPr>
-          <w:sz w:val="24"/>
-          <w:szCs w:val="24"/>
+      <w:bookmarkStart w:id="0" w:name="_GoBack"/>
+      <w:bookmarkEnd w:id="0"/>
+    </w:p>
+    <w:p>
+      <w:pPr>
+        <w:ind w:left="360" w:hanging="360"/>
+        <w:rPr>
+          <w:sz w:val="24"/>
+          <w:szCs w:val="24"/>
+          <w:lang w:val="en-US"/>
+        </w:rPr>
+      </w:pPr>
+      <w:r>
+        <w:rPr>
+          <w:sz w:val="24"/>
+          <w:szCs w:val="24"/>
+          <w:highlight w:val="yellow"/>
           <w:lang w:val="en-US"/>
         </w:rPr>
         <w:t>SPACE 43: is bright west supposed to have text?</w:t>
@@ -802,6 +912,7 @@
         <w:rPr>
           <w:sz w:val="24"/>
           <w:szCs w:val="24"/>
+          <w:highlight w:val="yellow"/>
           <w:lang w:val="en-US"/>
         </w:rPr>
         <w:t>SPACE 46: oil space?</w:t>
@@ -822,22 +933,41 @@
           <w:szCs w:val="24"/>
           <w:lang w:val="en-US"/>
         </w:rPr>
-        <w:t>SPACE 50: insta death trap space</w:t>
-      </w:r>
-    </w:p>
-    <w:p>
-      <w:pPr>
-        <w:ind w:left="360" w:hanging="360"/>
-        <w:rPr>
-          <w:sz w:val="24"/>
-          <w:szCs w:val="24"/>
-          <w:lang w:val="en-US"/>
-        </w:rPr>
-      </w:pPr>
-      <w:r>
-        <w:rPr>
-          <w:sz w:val="24"/>
-          <w:szCs w:val="24"/>
+        <w:t xml:space="preserve">SPACE 50: </w:t>
+      </w:r>
+      <w:proofErr w:type="spellStart"/>
+      <w:r>
+        <w:rPr>
+          <w:sz w:val="24"/>
+          <w:szCs w:val="24"/>
+          <w:lang w:val="en-US"/>
+        </w:rPr>
+        <w:t>insta</w:t>
+      </w:r>
+      <w:proofErr w:type="spellEnd"/>
+      <w:r>
+        <w:rPr>
+          <w:sz w:val="24"/>
+          <w:szCs w:val="24"/>
+          <w:lang w:val="en-US"/>
+        </w:rPr>
+        <w:t xml:space="preserve"> death trap space</w:t>
+      </w:r>
+    </w:p>
+    <w:p>
+      <w:pPr>
+        <w:ind w:left="360" w:hanging="360"/>
+        <w:rPr>
+          <w:sz w:val="24"/>
+          <w:szCs w:val="24"/>
+          <w:lang w:val="en-US"/>
+        </w:rPr>
+      </w:pPr>
+      <w:r>
+        <w:rPr>
+          <w:sz w:val="24"/>
+          <w:szCs w:val="24"/>
+          <w:highlight w:val="yellow"/>
           <w:lang w:val="en-US"/>
         </w:rPr>
         <w:t>SPACE 55: is dim and bright west supposed to have text?</w:t>
@@ -881,6 +1011,7 @@
         <w:rPr>
           <w:sz w:val="24"/>
           <w:szCs w:val="24"/>
+          <w:highlight w:val="yellow"/>
           <w:lang w:val="en-US"/>
         </w:rPr>
         <w:t xml:space="preserve">SPACE 61: </w:t>
@@ -889,6 +1020,7 @@
         <w:rPr>
           <w:sz w:val="22"/>
           <w:szCs w:val="22"/>
+          <w:highlight w:val="yellow"/>
         </w:rPr>
         <w:t>oil space?</w:t>
       </w:r>
@@ -915,7 +1047,23 @@
           <w:sz w:val="22"/>
           <w:szCs w:val="22"/>
         </w:rPr>
-        <w:t>Trap space. ONLY HAPPENS ONCE, IF POSSIBLE. You accidentally stumble into the bookshelf. The wood on the shelf is rotting away, and then it collapses on top of you. The lantern is knocked out of your hands, and rolls away leaking oil out onto the floor. You pull yourself out of the rubble, and stand up.(Player is now in space 74, one space southeast of space 71. They have lost half of their remaining fuel.)</w:t>
+        <w:t>Trap space. ONLY HAPPENS ONCE, IF POSSIBLE. You accidentally stumble into the bookshelf. The wood on the shelf is rotting away, and then it collapses on top of you. The lantern is knocked out of your hands, and rolls away leaking oil out onto the floor. You pull yourself out of the rubble, and stand up</w:t>
+      </w:r>
+      <w:proofErr w:type="gramStart"/>
+      <w:r>
+        <w:rPr>
+          <w:sz w:val="22"/>
+          <w:szCs w:val="22"/>
+        </w:rPr>
+        <w:t>.(</w:t>
+      </w:r>
+      <w:proofErr w:type="gramEnd"/>
+      <w:r>
+        <w:rPr>
+          <w:sz w:val="22"/>
+          <w:szCs w:val="22"/>
+        </w:rPr>
+        <w:t>Player is now in space 74, one space southeast of space 71. They have lost half of their remaining fuel.)</w:t>
       </w:r>
     </w:p>
     <w:p>
@@ -942,13 +1090,15 @@
         <w:rPr>
           <w:sz w:val="24"/>
           <w:szCs w:val="24"/>
-          <w:lang w:val="en-US"/>
-        </w:rPr>
-      </w:pPr>
-      <w:r>
-        <w:rPr>
-          <w:sz w:val="24"/>
-          <w:szCs w:val="24"/>
+          <w:highlight w:val="yellow"/>
+          <w:lang w:val="en-US"/>
+        </w:rPr>
+      </w:pPr>
+      <w:r>
+        <w:rPr>
+          <w:sz w:val="24"/>
+          <w:szCs w:val="24"/>
+          <w:highlight w:val="yellow"/>
           <w:lang w:val="en-US"/>
         </w:rPr>
         <w:t>SPACE 85: oil space?</w:t>
@@ -967,6 +1117,7 @@
         <w:rPr>
           <w:sz w:val="24"/>
           <w:szCs w:val="24"/>
+          <w:highlight w:val="yellow"/>
           <w:lang w:val="en-US"/>
         </w:rPr>
         <w:t>SPACE 97: oil space?</w:t>

</xml_diff>